<commit_message>
Update week 2 assignment and sheets
</commit_message>
<xml_diff>
--- a/materials/DataAnalysisCheatSheat.docx
+++ b/materials/DataAnalysisCheatSheat.docx
@@ -15,248 +15,554 @@
         <w:pStyle w:val="NoSpacing"/>
       </w:pPr>
       <w:r>
-        <w:t>packages &lt;- c(“</w:t>
-      </w:r>
-      <w:proofErr w:type="spellStart"/>
-      <w:r>
-        <w:t>tidyverse</w:t>
-      </w:r>
-      <w:proofErr w:type="spellEnd"/>
-      <w:r>
-        <w:t>”</w:t>
-      </w:r>
-      <w:proofErr w:type="gramStart"/>
-      <w:r>
-        <w:t>,”</w:t>
-      </w:r>
-      <w:proofErr w:type="spellStart"/>
-      <w:r>
-        <w:t>summarytools</w:t>
-      </w:r>
-      <w:proofErr w:type="spellEnd"/>
-      <w:proofErr w:type="gramEnd"/>
-      <w:r>
-        <w:t>”)</w:t>
-      </w:r>
-    </w:p>
-    <w:p>
-      <w:pPr>
-        <w:pStyle w:val="NoSpacing"/>
-      </w:pPr>
-      <w:r>
-        <w:t>for (</w:t>
-      </w:r>
-      <w:proofErr w:type="spellStart"/>
-      <w:r>
-        <w:t>i</w:t>
-      </w:r>
-      <w:proofErr w:type="spellEnd"/>
-      <w:r>
-        <w:t xml:space="preserve"> in </w:t>
-      </w:r>
-      <w:proofErr w:type="gramStart"/>
-      <w:r>
-        <w:t>packages){</w:t>
-      </w:r>
-      <w:proofErr w:type="gramEnd"/>
-    </w:p>
-    <w:p>
-      <w:pPr>
-        <w:pStyle w:val="NoSpacing"/>
-      </w:pPr>
-      <w:r>
-        <w:t xml:space="preserve">  </w:t>
-      </w:r>
-      <w:proofErr w:type="gramStart"/>
-      <w:r>
-        <w:t>if(</w:t>
-      </w:r>
-      <w:proofErr w:type="gramEnd"/>
-      <w:r>
-        <w:t xml:space="preserve">! </w:t>
-      </w:r>
-      <w:proofErr w:type="spellStart"/>
-      <w:r>
-        <w:t>i</w:t>
-      </w:r>
-      <w:proofErr w:type="spellEnd"/>
-      <w:r>
-        <w:t xml:space="preserve"> %in% </w:t>
-      </w:r>
-      <w:proofErr w:type="spellStart"/>
-      <w:r>
-        <w:t>installed.packages</w:t>
-      </w:r>
-      <w:proofErr w:type="spellEnd"/>
-      <w:r>
-        <w:t>()){</w:t>
-      </w:r>
-    </w:p>
-    <w:p>
-      <w:pPr>
-        <w:pStyle w:val="NoSpacing"/>
-      </w:pPr>
-      <w:r>
-        <w:t xml:space="preserve">    </w:t>
-      </w:r>
-      <w:proofErr w:type="spellStart"/>
-      <w:proofErr w:type="gramStart"/>
-      <w:r>
-        <w:t>install.packages</w:t>
-      </w:r>
-      <w:proofErr w:type="spellEnd"/>
-      <w:proofErr w:type="gramEnd"/>
-      <w:r>
-        <w:t>(</w:t>
-      </w:r>
-      <w:proofErr w:type="spellStart"/>
-      <w:r>
-        <w:t>i,dependencies</w:t>
-      </w:r>
-      <w:proofErr w:type="spellEnd"/>
-      <w:r>
-        <w:t xml:space="preserve"> = TRUE) }</w:t>
-      </w:r>
-    </w:p>
-    <w:p>
-      <w:pPr>
-        <w:pStyle w:val="NoSpacing"/>
-      </w:pPr>
-      <w:r>
-        <w:t xml:space="preserve">  print(</w:t>
-      </w:r>
-      <w:proofErr w:type="spellStart"/>
-      <w:r>
-        <w:t>i</w:t>
-      </w:r>
-      <w:proofErr w:type="spellEnd"/>
-      <w:r>
-        <w:t>)</w:t>
-      </w:r>
-    </w:p>
-    <w:p>
-      <w:pPr>
-        <w:pStyle w:val="NoSpacing"/>
-      </w:pPr>
-      <w:r>
-        <w:t xml:space="preserve">  library(</w:t>
-      </w:r>
-      <w:proofErr w:type="spellStart"/>
-      <w:proofErr w:type="gramStart"/>
-      <w:r>
-        <w:t>i,character</w:t>
-      </w:r>
-      <w:proofErr w:type="gramEnd"/>
-      <w:r>
-        <w:t>.only</w:t>
-      </w:r>
-      <w:proofErr w:type="spellEnd"/>
-      <w:r>
-        <w:t>=TRUE)</w:t>
-      </w:r>
-      <w:r>
-        <w:t xml:space="preserve"> </w:t>
-      </w:r>
-      <w:r>
-        <w:t>}</w:t>
+        <w:t>See # Manage R packages in</w:t>
+      </w:r>
+      <w:r>
+        <w:t xml:space="preserve"> Useful R code.r</w:t>
+      </w:r>
+    </w:p>
+    <w:p>
+      <w:pPr>
+        <w:pStyle w:val="Heading1"/>
+      </w:pPr>
+      <w:r>
+        <w:t>Import Data</w:t>
+      </w:r>
+    </w:p>
+    <w:p>
+      <w:r>
+        <w:t>dataset &lt;- readr::read_csv(file.choose())</w:t>
+      </w:r>
+    </w:p>
+    <w:p>
+      <w:r>
+        <w:t xml:space="preserve">dataset &lt;- </w:t>
+      </w:r>
+      <w:r>
+        <w:t>readxl::read_excel(file.choose())</w:t>
+      </w:r>
+    </w:p>
+    <w:p>
+      <w:r>
+        <w:t>dataset &lt;- haven::read_sav(file.choose())</w:t>
+      </w:r>
+    </w:p>
+    <w:p>
+      <w:pPr>
+        <w:pStyle w:val="Heading1"/>
+      </w:pPr>
+      <w:r>
+        <w:t>Data Cleaning</w:t>
+      </w:r>
+    </w:p>
+    <w:p>
+      <w:r>
+        <w:t>View(dataset)</w:t>
+      </w:r>
+    </w:p>
+    <w:p>
+      <w:r>
+        <w:t>glimpse(dataset)</w:t>
+      </w:r>
+    </w:p>
+    <w:p>
+      <w:r>
+        <w:t>str(dataset)</w:t>
+      </w:r>
+    </w:p>
+    <w:p>
+      <w:r>
+        <w:t xml:space="preserve"># </w:t>
+      </w:r>
+      <w:r>
+        <w:t xml:space="preserve">See column </w:t>
+      </w:r>
+      <w:r>
+        <w:t>class</w:t>
+      </w:r>
+      <w:r>
+        <w:t>es</w:t>
+      </w:r>
+      <w:r>
+        <w:br/>
+        <w:t>dataset %&gt;%</w:t>
+      </w:r>
+      <w:r>
+        <w:br/>
+        <w:t xml:space="preserve">  dplyr::summarise_all(class) %&gt;%</w:t>
+      </w:r>
+      <w:r>
+        <w:br/>
+        <w:t xml:space="preserve">  tidyr::gather(variable, class)</w:t>
+      </w:r>
+    </w:p>
+    <w:p>
+      <w:pPr>
+        <w:pStyle w:val="NoSpacing"/>
+      </w:pPr>
+      <w:r>
+        <w:t>#</w:t>
+      </w:r>
+      <w:r>
+        <w:t xml:space="preserve"> change to factor</w:t>
+      </w:r>
+    </w:p>
+    <w:p>
+      <w:pPr>
+        <w:pStyle w:val="NoSpacing"/>
+      </w:pPr>
+      <w:r>
+        <w:t>d</w:t>
+      </w:r>
+      <w:r>
+        <w:t xml:space="preserve">ataset </w:t>
+      </w:r>
+      <w:r>
+        <w:t>&lt;- dataset %&gt;%</w:t>
+      </w:r>
+      <w:r>
+        <w:t xml:space="preserve"> mutate</w:t>
+      </w:r>
+      <w:r>
+        <w:t xml:space="preserve">(column = </w:t>
+      </w:r>
+      <w:r>
+        <w:t>as.factor</w:t>
+      </w:r>
+      <w:r>
+        <w:t>(column))</w:t>
+      </w:r>
+      <w:r>
+        <w:br/>
+      </w:r>
+    </w:p>
+    <w:p>
+      <w:pPr>
+        <w:pStyle w:val="NoSpacing"/>
+      </w:pPr>
+      <w:r>
+        <w:t># order factor levels</w:t>
+      </w:r>
+    </w:p>
+    <w:p>
+      <w:r>
+        <w:t>d</w:t>
+      </w:r>
+      <w:r>
+        <w:t xml:space="preserve">ataset </w:t>
+      </w:r>
+      <w:r>
+        <w:t>&lt;- dataset %&gt;%</w:t>
+      </w:r>
+      <w:r>
+        <w:t xml:space="preserve"> mutate(</w:t>
+      </w:r>
+      <w:r>
+        <w:t>column = fct_relevel</w:t>
+      </w:r>
+      <w:r>
+        <w:t>(column,</w:t>
+      </w:r>
+      <w:r>
+        <w:t>”one”,”two</w:t>
+      </w:r>
+      <w:r>
+        <w:t>”,”etc”))</w:t>
+      </w:r>
+    </w:p>
+    <w:p>
+      <w:pPr>
+        <w:pStyle w:val="NoSpacing"/>
+      </w:pPr>
+      <w:r>
+        <w:t>#</w:t>
+      </w:r>
+      <w:r>
+        <w:t xml:space="preserve"> create new variable</w:t>
+      </w:r>
+    </w:p>
+    <w:p>
+      <w:r>
+        <w:t>d</w:t>
+      </w:r>
+      <w:r>
+        <w:t xml:space="preserve">ataset &lt;- </w:t>
+      </w:r>
+      <w:r>
+        <w:t>d</w:t>
+      </w:r>
+      <w:r>
+        <w:t>ataset %&gt;% mutate (</w:t>
+      </w:r>
+      <w:r>
+        <w:t>nominal2 = nominal)</w:t>
+      </w:r>
+    </w:p>
+    <w:p>
+      <w:pPr>
+        <w:pStyle w:val="NoSpacing"/>
+      </w:pPr>
+      <w:r>
+        <w:t xml:space="preserve"># </w:t>
+      </w:r>
+      <w:r>
+        <w:t>reverse code variable</w:t>
+      </w:r>
+    </w:p>
+    <w:p>
+      <w:r>
+        <w:t>Dataset$ordinal2 &lt;- recode(dataset$ordinal2</w:t>
+      </w:r>
+      <w:r>
+        <w:t>, first=4, second=3, third=2, fourth=</w:t>
+      </w:r>
+      <w:r>
+        <w:t>1)</w:t>
+      </w:r>
+    </w:p>
+    <w:p>
+      <w:pPr>
+        <w:pStyle w:val="NoSpacing"/>
+      </w:pPr>
+      <w:r>
+        <w:t># add label to variable</w:t>
+      </w:r>
+    </w:p>
+    <w:p>
+      <w:r>
+        <w:t xml:space="preserve">dataset &lt;- dataset %&gt;% </w:t>
+      </w:r>
+      <w:r>
+        <w:t>labelled::</w:t>
+      </w:r>
+      <w:r>
+        <w:t>set_variable_labels(ordinal2 = "Variable Label for ordinal2")</w:t>
+      </w:r>
+    </w:p>
+    <w:p>
+      <w:pPr>
+        <w:pStyle w:val="NoSpacing"/>
+      </w:pPr>
+      <w:r>
+        <w:t xml:space="preserve"># add labels to </w:t>
+      </w:r>
+      <w:r>
+        <w:t>values in variable</w:t>
+      </w:r>
+    </w:p>
+    <w:p>
+      <w:pPr>
+        <w:pStyle w:val="NoSpacing"/>
+      </w:pPr>
+      <w:r>
+        <w:t>dataset &lt;- dataset %&gt;% labelled::set_value_labels(ordinal2 = c(low=1, "medium low"=2, "medium high"=3, high=4))</w:t>
+      </w:r>
+    </w:p>
+    <w:p>
+      <w:pPr>
+        <w:pStyle w:val="Heading1"/>
+      </w:pPr>
+      <w:r>
+        <w:t>Data Exploration</w:t>
+      </w:r>
+    </w:p>
+    <w:p>
+      <w:r>
+        <w:t>summarytools::freq(dataset[c("nominal","ordinal")])</w:t>
+      </w:r>
+    </w:p>
+    <w:p>
+      <w:r>
+        <w:t>summarytools::descr(dataset[c("interval","ratio")])</w:t>
+      </w:r>
+    </w:p>
+    <w:p>
+      <w:pPr>
+        <w:pStyle w:val="NoSpacing"/>
+      </w:pPr>
+      <w:r>
+        <w:t xml:space="preserve">view(dfSummary(dataset, plain.ascii = FALSE, style = "grid", </w:t>
+      </w:r>
+    </w:p>
+    <w:p>
+      <w:pPr>
+        <w:pStyle w:val="NoSpacing"/>
+      </w:pPr>
+      <w:r>
+        <w:t xml:space="preserve">          graph.magnif = 0.75, valid.col = FALSE, tmp.img.dir = "/tmp"))</w:t>
+      </w:r>
+      <w:r>
+        <w:br/>
+      </w:r>
+    </w:p>
+    <w:p>
+      <w:pPr>
+        <w:pStyle w:val="NoSpacing"/>
+      </w:pPr>
+      <w:r>
+        <w:t xml:space="preserve">ggplot(data=dataset, aes(x=nominal)) + </w:t>
+      </w:r>
+    </w:p>
+    <w:p>
+      <w:pPr>
+        <w:pStyle w:val="NoSpacing"/>
+      </w:pPr>
+      <w:r>
+        <w:t xml:space="preserve">  geom_bar(stat="count")</w:t>
+      </w:r>
+      <w:r>
+        <w:br/>
+      </w:r>
+    </w:p>
+    <w:p>
+      <w:pPr>
+        <w:pStyle w:val="NoSpacing"/>
+      </w:pPr>
+      <w:r>
+        <w:t>ggplot(data=dataset, aes(x=ordinal)) +</w:t>
+      </w:r>
+    </w:p>
+    <w:p>
+      <w:pPr>
+        <w:pStyle w:val="NoSpacing"/>
+      </w:pPr>
+      <w:r>
+        <w:t xml:space="preserve">  geom_bar(aes(y = (..count..)/sum(..count..)))</w:t>
+      </w:r>
+      <w:r>
+        <w:br/>
+      </w:r>
+    </w:p>
+    <w:p>
+      <w:pPr>
+        <w:pStyle w:val="NoSpacing"/>
+      </w:pPr>
+      <w:r>
+        <w:t>ggplot(data=dataset, aes(x= "", y = interval)) +</w:t>
+      </w:r>
+    </w:p>
+    <w:p>
+      <w:pPr>
+        <w:pStyle w:val="NoSpacing"/>
+      </w:pPr>
+      <w:r>
+        <w:t xml:space="preserve">  geom_boxplot()</w:t>
+      </w:r>
+      <w:r>
+        <w:br/>
+      </w:r>
+    </w:p>
+    <w:p>
+      <w:pPr>
+        <w:pStyle w:val="NoSpacing"/>
+      </w:pPr>
+      <w:r>
+        <w:t>ggplot(data=dataset, aes(x=ratio)) +</w:t>
+      </w:r>
+    </w:p>
+    <w:p>
+      <w:pPr>
+        <w:pStyle w:val="NoSpacing"/>
+      </w:pPr>
+      <w:r>
+        <w:t xml:space="preserve">  geom_histogram(binwidth = .2)</w:t>
+      </w:r>
+      <w:r>
+        <w:br/>
+      </w:r>
+    </w:p>
+    <w:p>
+      <w:pPr>
+        <w:pStyle w:val="NoSpacing"/>
+      </w:pPr>
+      <w:r>
+        <w:t xml:space="preserve">ggplot(data=dataset, aes(x=interval, y=ratio)) + </w:t>
+      </w:r>
+    </w:p>
+    <w:p>
+      <w:pPr>
+        <w:pStyle w:val="NoSpacing"/>
+      </w:pPr>
+      <w:r>
+        <w:t xml:space="preserve">  geom_point()</w:t>
+      </w:r>
+      <w:r>
+        <w:br/>
+      </w:r>
+    </w:p>
+    <w:p>
+      <w:pPr>
+        <w:pStyle w:val="NoSpacing"/>
+      </w:pPr>
+      <w:r>
+        <w:t>qplot(dataset$nominal)</w:t>
+      </w:r>
+    </w:p>
+    <w:p>
+      <w:pPr>
+        <w:pStyle w:val="NoSpacing"/>
+      </w:pPr>
+      <w:r>
+        <w:t>qplot(dataset$ordinal)</w:t>
+      </w:r>
+    </w:p>
+    <w:p>
+      <w:pPr>
+        <w:pStyle w:val="NoSpacing"/>
+      </w:pPr>
+      <w:r>
+        <w:t>qplot(dataset$interval)</w:t>
+      </w:r>
+    </w:p>
+    <w:p>
+      <w:pPr>
+        <w:pStyle w:val="NoSpacing"/>
+      </w:pPr>
+      <w:r>
+        <w:t>qplot(dataset$ratio)</w:t>
+      </w:r>
+    </w:p>
+    <w:p>
+      <w:pPr>
+        <w:pStyle w:val="NoSpacing"/>
+      </w:pPr>
+      <w:r>
+        <w:t>qplot(dataset$nominal,dataset$ratio)</w:t>
+      </w:r>
+    </w:p>
+    <w:p>
+      <w:pPr>
+        <w:pStyle w:val="Heading1"/>
+      </w:pPr>
+      <w:r>
+        <w:t>Data Modeling</w:t>
+      </w:r>
+    </w:p>
+    <w:p>
+      <w:pPr>
+        <w:pStyle w:val="Heading1"/>
+      </w:pPr>
+      <w:r>
+        <w:t>Data Export</w:t>
+      </w:r>
+    </w:p>
+    <w:p>
+      <w:r>
+        <w:t>r</w:t>
+      </w:r>
+      <w:r>
+        <w:t>eadr::</w:t>
+      </w:r>
+      <w:r>
+        <w:t>w</w:t>
+      </w:r>
+      <w:r>
+        <w:t>rite_csv(</w:t>
+      </w:r>
+      <w:r>
+        <w:t>dataset, path =</w:t>
+      </w:r>
+      <w:r>
+        <w:t xml:space="preserve"> “folder/</w:t>
+      </w:r>
+      <w:r>
+        <w:t>fileName.csv”)</w:t>
+      </w:r>
+    </w:p>
+    <w:p>
+      <w:r>
+        <w:t>readr::write_rds(dataset, path = "week2data.rds")</w:t>
+      </w:r>
+    </w:p>
+    <w:p>
+      <w:r>
+        <w:t>haven::write_sav(dataset, path = "week2data.sav")</w:t>
+      </w:r>
+    </w:p>
+    <w:p>
+      <w:r>
+        <w:t>openxlsx::write.xlsx(dataset, file = "week2data.xlsx")</w:t>
+      </w:r>
+    </w:p>
+    <w:p>
+      <w:pPr>
+        <w:pStyle w:val="Heading1"/>
+      </w:pPr>
+      <w:r>
+        <w:t>Notes</w:t>
+      </w:r>
+    </w:p>
+    <w:p>
+      <w:pPr>
+        <w:pStyle w:val="NoSpacing"/>
+      </w:pPr>
+      <w:r>
+        <w:t># Format for noting package</w:t>
+      </w:r>
+      <w:r>
+        <w:t>s and functions</w:t>
+      </w:r>
+    </w:p>
+    <w:p>
+      <w:pPr>
+        <w:pStyle w:val="NoSpacing"/>
+      </w:pPr>
+      <w:r>
+        <w:t># Can be pasted directly into code</w:t>
+      </w:r>
+      <w:r>
+        <w:t>.</w:t>
       </w:r>
       <w:bookmarkStart w:id="0" w:name="_GoBack"/>
       <w:bookmarkEnd w:id="0"/>
     </w:p>
     <w:p>
       <w:pPr>
+        <w:pStyle w:val="NoSpacing"/>
+      </w:pPr>
+      <w:r>
+        <w:t xml:space="preserve"># </w:t>
+      </w:r>
+      <w:r>
+        <w:t>This format avoids</w:t>
+      </w:r>
+      <w:r>
+        <w:t xml:space="preserve"> function masking</w:t>
+      </w:r>
+    </w:p>
+    <w:p>
+      <w:pPr>
+        <w:pStyle w:val="NoSpacing"/>
+      </w:pPr>
+      <w:r>
+        <w:t># when different packages use the same function name</w:t>
+      </w:r>
+      <w:r>
+        <w:t>.</w:t>
+      </w:r>
+    </w:p>
+    <w:p>
+      <w:pPr>
+        <w:pStyle w:val="NoSpacing"/>
+      </w:pPr>
+      <w:r>
+        <w:t>packageName::</w:t>
+      </w:r>
+      <w:r>
+        <w:t>functionName(arguments)</w:t>
+      </w:r>
+    </w:p>
+    <w:p>
+      <w:pPr>
         <w:pStyle w:val="Heading1"/>
       </w:pPr>
       <w:r>
-        <w:t>Import Data</w:t>
-      </w:r>
-    </w:p>
-    <w:p>
-      <w:r>
-        <w:t xml:space="preserve">dataset &lt;- </w:t>
-      </w:r>
-      <w:proofErr w:type="spellStart"/>
-      <w:proofErr w:type="gramStart"/>
-      <w:r>
-        <w:t>readr</w:t>
-      </w:r>
-      <w:proofErr w:type="spellEnd"/>
-      <w:r>
-        <w:t>::</w:t>
-      </w:r>
-      <w:proofErr w:type="spellStart"/>
-      <w:proofErr w:type="gramEnd"/>
-      <w:r>
-        <w:t>read_csv</w:t>
-      </w:r>
-      <w:proofErr w:type="spellEnd"/>
-      <w:r>
-        <w:t>(</w:t>
-      </w:r>
-      <w:proofErr w:type="spellStart"/>
-      <w:r>
-        <w:t>file.choose</w:t>
-      </w:r>
-      <w:proofErr w:type="spellEnd"/>
-      <w:r>
-        <w:t>())</w:t>
-      </w:r>
-    </w:p>
-    <w:p>
-      <w:r>
-        <w:t xml:space="preserve">dataset &lt;- </w:t>
-      </w:r>
-      <w:proofErr w:type="spellStart"/>
-      <w:proofErr w:type="gramStart"/>
-      <w:r>
-        <w:t>readxl</w:t>
-      </w:r>
-      <w:proofErr w:type="spellEnd"/>
-      <w:r>
-        <w:t>::</w:t>
-      </w:r>
-      <w:proofErr w:type="spellStart"/>
-      <w:proofErr w:type="gramEnd"/>
-      <w:r>
-        <w:t>read_excel</w:t>
-      </w:r>
-      <w:proofErr w:type="spellEnd"/>
-      <w:r>
-        <w:t>(</w:t>
-      </w:r>
-      <w:proofErr w:type="spellStart"/>
-      <w:r>
-        <w:t>file.choose</w:t>
-      </w:r>
-      <w:proofErr w:type="spellEnd"/>
-      <w:r>
-        <w:t>())</w:t>
-      </w:r>
-    </w:p>
-    <w:p>
-      <w:r>
-        <w:t xml:space="preserve">dataset &lt;- </w:t>
-      </w:r>
-      <w:proofErr w:type="gramStart"/>
-      <w:r>
-        <w:t>haven::</w:t>
-      </w:r>
-      <w:proofErr w:type="spellStart"/>
-      <w:proofErr w:type="gramEnd"/>
-      <w:r>
-        <w:t>read_sav</w:t>
-      </w:r>
-      <w:proofErr w:type="spellEnd"/>
-      <w:r>
-        <w:t>(</w:t>
-      </w:r>
-      <w:proofErr w:type="spellStart"/>
-      <w:r>
-        <w:t>file.choose</w:t>
-      </w:r>
-      <w:proofErr w:type="spellEnd"/>
-      <w:r>
-        <w:t>())</w:t>
+        <w:t>Useful Shortcuts</w:t>
+      </w:r>
+    </w:p>
+    <w:p>
+      <w:r>
+        <w:t>Run line of code – Ctrl-Enter</w:t>
       </w:r>
     </w:p>
     <w:p>
@@ -264,101 +570,6 @@
         <w:pStyle w:val="Heading1"/>
       </w:pPr>
       <w:r>
-        <w:t>Data Cleaning</w:t>
-      </w:r>
-    </w:p>
-    <w:p>
-      <w:r>
-        <w:t>View(dataset)</w:t>
-      </w:r>
-    </w:p>
-    <w:p>
-      <w:r>
-        <w:t>glimpse(dataset)</w:t>
-      </w:r>
-    </w:p>
-    <w:p>
-      <w:r>
-        <w:t>str(dataset)</w:t>
-      </w:r>
-    </w:p>
-    <w:p>
-      <w:r>
-        <w:t>See column information</w:t>
-      </w:r>
-      <w:r>
-        <w:br/>
-        <w:t>dataset %&gt;%</w:t>
-      </w:r>
-      <w:r>
-        <w:br/>
-        <w:t xml:space="preserve">  </w:t>
-      </w:r>
-      <w:proofErr w:type="spellStart"/>
-      <w:proofErr w:type="gramStart"/>
-      <w:r>
-        <w:t>dplyr</w:t>
-      </w:r>
-      <w:proofErr w:type="spellEnd"/>
-      <w:r>
-        <w:t>::</w:t>
-      </w:r>
-      <w:proofErr w:type="spellStart"/>
-      <w:proofErr w:type="gramEnd"/>
-      <w:r>
-        <w:t>summarise_all</w:t>
-      </w:r>
-      <w:proofErr w:type="spellEnd"/>
-      <w:r>
-        <w:t>(class) %&gt;%</w:t>
-      </w:r>
-      <w:r>
-        <w:br/>
-        <w:t xml:space="preserve">  </w:t>
-      </w:r>
-      <w:proofErr w:type="spellStart"/>
-      <w:r>
-        <w:t>tidyr</w:t>
-      </w:r>
-      <w:proofErr w:type="spellEnd"/>
-      <w:r>
-        <w:t>::gather(variable, class)</w:t>
-      </w:r>
-    </w:p>
-    <w:p>
-      <w:pPr>
-        <w:pStyle w:val="Heading1"/>
-      </w:pPr>
-      <w:r>
-        <w:t>Data Exploration</w:t>
-      </w:r>
-    </w:p>
-    <w:p>
-      <w:pPr>
-        <w:pStyle w:val="Heading1"/>
-      </w:pPr>
-      <w:r>
-        <w:t>Data Modeling</w:t>
-      </w:r>
-    </w:p>
-    <w:p>
-      <w:pPr>
-        <w:pStyle w:val="Heading1"/>
-      </w:pPr>
-      <w:r>
-        <w:t>Useful Shortcuts</w:t>
-      </w:r>
-    </w:p>
-    <w:p>
-      <w:r>
-        <w:t>Run line of code – Ctrl-Enter</w:t>
-      </w:r>
-    </w:p>
-    <w:p>
-      <w:pPr>
-        <w:pStyle w:val="Heading1"/>
-      </w:pPr>
-      <w:r>
         <w:t>Resources</w:t>
       </w:r>
     </w:p>
@@ -372,15 +583,7 @@
         <w:t xml:space="preserve">Useful sheets - </w:t>
       </w:r>
       <w:r>
-        <w:t>rstudio.com/resources/</w:t>
-      </w:r>
-      <w:proofErr w:type="spellStart"/>
-      <w:r>
-        <w:t>cheatsheets</w:t>
-      </w:r>
-      <w:proofErr w:type="spellEnd"/>
-      <w:r>
-        <w:t>/</w:t>
+        <w:t>rstudio.com/resources/cheatsheets/</w:t>
       </w:r>
     </w:p>
     <w:p>
@@ -390,22 +593,22 @@
       <w:r>
         <w:t xml:space="preserve"> - </w:t>
       </w:r>
-      <w:r>
-        <w:t>https://www.business-science.io/r-cheatsheet.html</w:t>
-      </w:r>
-    </w:p>
-    <w:p>
-      <w:r>
-        <w:t>http://www.planetb.ca/syntax-highlight-word</w:t>
-      </w:r>
+      <w:hyperlink r:id="rId7" w:history="1">
+        <w:r>
+          <w:rPr>
+            <w:rStyle w:val="Hyperlink"/>
+          </w:rPr>
+          <w:t>https://www.business-science.io/r-cheatsheet.html</w:t>
+        </w:r>
+      </w:hyperlink>
     </w:p>
     <w:sectPr>
-      <w:headerReference w:type="even" r:id="rId7"/>
-      <w:headerReference w:type="default" r:id="rId8"/>
-      <w:footerReference w:type="even" r:id="rId9"/>
-      <w:footerReference w:type="default" r:id="rId10"/>
-      <w:headerReference w:type="first" r:id="rId11"/>
-      <w:footerReference w:type="first" r:id="rId12"/>
+      <w:headerReference w:type="even" r:id="rId8"/>
+      <w:headerReference w:type="default" r:id="rId9"/>
+      <w:footerReference w:type="even" r:id="rId10"/>
+      <w:footerReference w:type="default" r:id="rId11"/>
+      <w:headerReference w:type="first" r:id="rId12"/>
+      <w:footerReference w:type="first" r:id="rId13"/>
       <w:pgSz w:w="15840" w:h="12240" w:orient="landscape"/>
       <w:pgMar w:top="720" w:right="720" w:bottom="720" w:left="720" w:header="720" w:footer="720" w:gutter="0"/>
       <w:cols w:num="3" w:sep="1" w:space="720"/>
@@ -1045,7 +1248,7 @@
       </w:pPr>
     </w:pPrDefault>
   </w:docDefaults>
-  <w:latentStyles w:defLockedState="0" w:defUIPriority="99" w:defSemiHidden="0" w:defUnhideWhenUsed="0" w:defQFormat="0" w:count="375">
+  <w:latentStyles w:defLockedState="0" w:defUIPriority="99" w:defSemiHidden="0" w:defUnhideWhenUsed="0" w:defQFormat="0" w:count="376">
     <w:lsdException w:name="Normal" w:uiPriority="0" w:qFormat="1"/>
     <w:lsdException w:name="heading 1" w:uiPriority="9" w:qFormat="1"/>
     <w:lsdException w:name="heading 2" w:semiHidden="1" w:uiPriority="9" w:unhideWhenUsed="1" w:qFormat="1"/>
@@ -1151,7 +1354,6 @@
     <w:lsdException w:name="HTML Sample" w:semiHidden="1" w:unhideWhenUsed="1"/>
     <w:lsdException w:name="HTML Typewriter" w:semiHidden="1" w:unhideWhenUsed="1"/>
     <w:lsdException w:name="HTML Variable" w:semiHidden="1" w:unhideWhenUsed="1"/>
-    <w:lsdException w:name="Normal Table" w:semiHidden="1" w:unhideWhenUsed="1"/>
     <w:lsdException w:name="annotation subject" w:semiHidden="1" w:unhideWhenUsed="1"/>
     <w:lsdException w:name="No List" w:semiHidden="1" w:unhideWhenUsed="1"/>
     <w:lsdException w:name="Outline List 1" w:semiHidden="1" w:unhideWhenUsed="1"/>
@@ -1198,10 +1400,8 @@
     <w:lsdException w:name="Table Subtle 2" w:semiHidden="1" w:unhideWhenUsed="1"/>
     <w:lsdException w:name="Table Web 1" w:semiHidden="1" w:unhideWhenUsed="1"/>
     <w:lsdException w:name="Table Web 2" w:semiHidden="1" w:unhideWhenUsed="1"/>
-    <w:lsdException w:name="Table Web 3" w:semiHidden="1" w:unhideWhenUsed="1"/>
     <w:lsdException w:name="Balloon Text" w:semiHidden="1" w:unhideWhenUsed="1"/>
     <w:lsdException w:name="Table Grid" w:uiPriority="39"/>
-    <w:lsdException w:name="Table Theme" w:semiHidden="1" w:unhideWhenUsed="1"/>
     <w:lsdException w:name="Placeholder Text" w:semiHidden="1"/>
     <w:lsdException w:name="No Spacing" w:uiPriority="1" w:qFormat="1"/>
     <w:lsdException w:name="Light Shading" w:uiPriority="60"/>
@@ -1421,6 +1621,7 @@
     <w:lsdException w:name="Smart Hyperlink" w:semiHidden="1" w:unhideWhenUsed="1"/>
     <w:lsdException w:name="Hashtag" w:semiHidden="1" w:unhideWhenUsed="1"/>
     <w:lsdException w:name="Unresolved Mention" w:semiHidden="1" w:unhideWhenUsed="1"/>
+    <w:lsdException w:name="Smart Link" w:semiHidden="1" w:unhideWhenUsed="1"/>
   </w:latentStyles>
   <w:style w:type="paragraph" w:default="1" w:styleId="Normal">
     <w:name w:val="Normal"/>

</xml_diff>